<commit_message>
Actually finished first 2 questions now
</commit_message>
<xml_diff>
--- a/mental-model-paper/psych_questions.docx
+++ b/mental-model-paper/psych_questions.docx
@@ -115,8 +115,41 @@
         </w:rPr>
         <w:t>. Many (including myself) believe that speech may soon be a primary means of interacting with technology, particularly when one needs to leave his or her hands available for a different task (dentist, surgeon, driver, etc.).</w:t>
       </w:r>
+    </w:p>
+    <w:p>
+      <w:pPr>
+        <w:spacing w:line="480" w:lineRule="auto"/>
+        <w:rPr>
+          <w:rFonts w:ascii="Times New Roman" w:hAnsi="Times New Roman" w:cs="Times New Roman"/>
+        </w:rPr>
+      </w:pPr>
+      <w:r>
+        <w:rPr>
+          <w:rFonts w:ascii="Times New Roman" w:hAnsi="Times New Roman" w:cs="Times New Roman"/>
+        </w:rPr>
+        <w:tab/>
+        <w:t>Determining what areas of the brain</w:t>
+      </w:r>
+      <w:r>
+        <w:rPr>
+          <w:rFonts w:ascii="Times New Roman" w:hAnsi="Times New Roman" w:cs="Times New Roman"/>
+        </w:rPr>
+        <w:t xml:space="preserve"> fire when experiencing</w:t>
+      </w:r>
       <w:bookmarkStart w:id="0" w:name="_GoBack"/>
       <w:bookmarkEnd w:id="0"/>
+      <w:r>
+        <w:rPr>
+          <w:rFonts w:ascii="Times New Roman" w:hAnsi="Times New Roman" w:cs="Times New Roman"/>
+        </w:rPr>
+        <w:t xml:space="preserve"> emotion relate to the interaction design guideline of satisfaction. Although satisfaction is the most subjective of the five guidelines, it is arguably </w:t>
+      </w:r>
+      <w:r>
+        <w:rPr>
+          <w:rFonts w:ascii="Times New Roman" w:hAnsi="Times New Roman" w:cs="Times New Roman"/>
+        </w:rPr>
+        <w:t>the most powerful and most important. If a user feels joy while interacting with a system, that positive emotion will likely bring that user back in the future. Contrastingly, if a user experiences negative emotions like frustration while interacting with a system, he or she is unlikely to continue using the product.</w:t>
+      </w:r>
     </w:p>
     <w:sectPr>
       <w:headerReference w:type="default" r:id="rId9"/>
@@ -2422,7 +2455,7 @@
 </file>
 
 <file path=customXml/itemProps1.xml><?xml version="1.0" encoding="utf-8"?>
-<ds:datastoreItem xmlns:ds="http://schemas.openxmlformats.org/officeDocument/2006/customXml" ds:itemID="{6199C20E-16C3-0245-ACDB-2C9C0048AE26}">
+<ds:datastoreItem xmlns:ds="http://schemas.openxmlformats.org/officeDocument/2006/customXml" ds:itemID="{082F0931-C3FA-7840-BBE8-0AF14E5E2276}">
   <ds:schemaRefs>
     <ds:schemaRef ds:uri="http://schemas.openxmlformats.org/officeDocument/2006/bibliography"/>
   </ds:schemaRefs>

</xml_diff>